<commit_message>
update Produktvision, update Application.java, GameStateManager...
</commit_message>
<xml_diff>
--- a/Produktvision.docx
+++ b/Produktvision.docx
@@ -23,11 +23,53 @@
     </w:p>
     <w:p>
       <w:r>
-        <w:t>Die Hauptfigur bereist während des Spiels Planeten, welche anders als man sie gewöhnlich kennt, nicht kreisrund, sondern viereckig sind. Die Oberflächen der Planeten sind von unterschiedlichen Landschaften geprägt. Ein Planet gilt als erkundet, wenn es die Hauptfigur einmal ganz um den Planeten geschafft hat.</w:t>
-      </w:r>
-      <w:r>
-        <w:t xml:space="preserve"> Um einen Planeten zu erkunden, muss die Hauptfigur die verschiedenen Oberflächen mit ihren Höhen und Tiefen umreisen.</w:t>
-      </w:r>
+        <w:t xml:space="preserve">Die Hauptfigur bereist während des Spiels </w:t>
+      </w:r>
+      <w:r>
+        <w:t xml:space="preserve">eines </w:t>
+      </w:r>
+      <w:r>
+        <w:t>Planeten, welche</w:t>
+      </w:r>
+      <w:r>
+        <w:t>r anders als man ihn</w:t>
+      </w:r>
+      <w:r>
+        <w:t xml:space="preserve"> gewöhnlich kennt, nicht kreisrund, sondern viereckig </w:t>
+      </w:r>
+      <w:r>
+        <w:t>ist. Die Oberfläche des</w:t>
+      </w:r>
+      <w:r>
+        <w:t xml:space="preserve"> Planeten </w:t>
+      </w:r>
+      <w:r>
+        <w:t>ist</w:t>
+      </w:r>
+      <w:r>
+        <w:t xml:space="preserve"> vo</w:t>
+      </w:r>
+      <w:r>
+        <w:t>n unterschiedlichen Hindernissen</w:t>
+      </w:r>
+      <w:r>
+        <w:t xml:space="preserve"> geprägt. </w:t>
+      </w:r>
+      <w:r>
+        <w:t>Der Hauptcharakter versucht dabei den Planeten mehrmals zu umrunden, wobei sich die Landschaft dabei immer wieder ändert. Neue Hindernisse erscheinen und die Bewegung des Charakters verändert sich äquivalent zur Gravitationsrichtung zum Mittelpunkt des Planeten.*</w:t>
+      </w:r>
+      <w:r>
+        <w:rPr>
+          <w:rStyle w:val="Funotenzeichen"/>
+        </w:rPr>
+        <w:footnoteReference w:id="1"/>
+      </w:r>
+      <w:r>
+        <w:br/>
+        <w:t>Das Spiel ist an sich endlos. Stirbt der Charakter oder startet der Spieler das Spiel neu, so beginnt er erneut vom Anfang.</w:t>
+      </w:r>
+      <w:bookmarkStart w:id="0" w:name="_GoBack"/>
+      <w:bookmarkEnd w:id="0"/>
     </w:p>
     <w:p>
       <w:r>
@@ -46,23 +88,21 @@
     <w:p/>
     <w:p>
       <w:r>
-        <w:t xml:space="preserve">Die Programmierung findet in Java statt. Dafür wird das Framework </w:t>
-      </w:r>
-      <w:proofErr w:type="spellStart"/>
-      <w:r>
-        <w:t>LibGDX</w:t>
-      </w:r>
-      <w:proofErr w:type="spellEnd"/>
-      <w:r>
-        <w:t xml:space="preserve"> benutzt. Zur Versionskontrolle wird </w:t>
-      </w:r>
-      <w:proofErr w:type="spellStart"/>
-      <w:r>
-        <w:t>Git</w:t>
-      </w:r>
-      <w:proofErr w:type="spellEnd"/>
-      <w:r>
-        <w:t xml:space="preserve"> benutzt.</w:t>
+        <w:t>Die Programmierung findet in Java statt. Dafür wird das Framework LibGDX benutzt. Zur Versionskontrolle wird Git benutzt.</w:t>
+      </w:r>
+      <w:r>
+        <w:t xml:space="preserve"> Zur Aufzeichnung der Anforderungen wird das Liste-Programm Trello (</w:t>
+      </w:r>
+      <w:hyperlink r:id="rId8" w:history="1">
+        <w:r>
+          <w:rPr>
+            <w:rStyle w:val="Hyperlink"/>
+          </w:rPr>
+          <w:t>www.trello.com</w:t>
+        </w:r>
+      </w:hyperlink>
+      <w:r>
+        <w:t>) benutzt.</w:t>
       </w:r>
     </w:p>
     <w:p/>
@@ -137,6 +177,7 @@
         </w:numPr>
       </w:pPr>
       <w:r>
+        <w:lastRenderedPageBreak/>
         <w:t>Mögliche Gegner</w:t>
       </w:r>
     </w:p>
@@ -158,22 +199,17 @@
         <w:pStyle w:val="berschrift1"/>
       </w:pPr>
       <w:r>
-        <w:lastRenderedPageBreak/>
         <w:t>Design</w:t>
       </w:r>
     </w:p>
     <w:p/>
     <w:p>
       <w:r>
-        <w:t xml:space="preserve">Das Design soll schlicht gehalten werden. Es handelt sich um ein Spiel, welches in 2D funktioniert. Demnach wird mit den einfachsten geometrischen Formen gearbeitet, die man gut über Ränder und ihre individuellen Farben unterscheiden kann. Landschaften sollen entweder landschaftstypische Farben erhalten (grün für Gras, braun für Berge und Landschaften) oder aber extra spezielle Design erhalten, die an das Außerirdische erinnern (blaues Gras, komplett mit Metall ummantelte Oberfläche wie in </w:t>
-      </w:r>
-      <w:proofErr w:type="spellStart"/>
-      <w:r>
-        <w:t>SciFi</w:t>
-      </w:r>
-      <w:proofErr w:type="spellEnd"/>
-      <w:r>
-        <w:t>).</w:t>
+        <w:t>Das Design soll schlicht gehalten werden. Es handelt sich um ein Spiel, welches in 2D funktioniert. Demnach wird mit den einfachsten geometrischen Formen gearbeitet, die man gut über Ränder und ihre individuellen Farben unterscheiden kann. Landschaften sollen entweder landschaftstypische Farben erhalten (grün für Gras, braun für Berge und Landschaften) oder aber extra spezielle Design erhalten, die an das Außerirdische erinnern (blaues Gras, komplett mit Metall ummantelte Oberfläche wie in SciFi).</w:t>
+      </w:r>
+      <w:r>
+        <w:br/>
+        <w:t>Alternativ erscheinen die Welten in einem eher abstrakteren Aussehen, mit einfachen Formen und knalligen Farben.</w:t>
       </w:r>
     </w:p>
     <w:p>
@@ -208,7 +244,7 @@
                     </pic:cNvPicPr>
                   </pic:nvPicPr>
                   <pic:blipFill>
-                    <a:blip r:embed="rId5">
+                    <a:blip r:embed="rId9">
                       <a:extLst>
                         <a:ext uri="{28A0092B-C50C-407E-A947-70E740481C1C}">
                           <a14:useLocalDpi xmlns:a14="http://schemas.microsoft.com/office/drawing/2010/main" val="0"/>
@@ -247,34 +283,44 @@
       <w:r>
         <w:t xml:space="preserve">Abbildung </w:t>
       </w:r>
-      <w:fldSimple w:instr=" SEQ Abbildung \* ARABIC ">
-        <w:r>
-          <w:rPr>
-            <w:noProof/>
-          </w:rPr>
-          <w:t>1</w:t>
-        </w:r>
-      </w:fldSimple>
-      <w:r>
-        <w:t xml:space="preserve"> Aussehen dargestellt anhand "The </w:t>
-      </w:r>
-      <w:proofErr w:type="spellStart"/>
-      <w:r>
-        <w:t>Impossible</w:t>
-      </w:r>
-      <w:proofErr w:type="spellEnd"/>
-      <w:r>
-        <w:t xml:space="preserve"> Game"</w:t>
-      </w:r>
-    </w:p>
-    <w:p>
-      <w:r>
-        <w:t>Einfache geometrische Formen wie Dreiecke können dem Spieler leicht symbolisieren, dass er hieran zerplatzt bzw. sich hier ein Hindernis befindet.</w:t>
-      </w:r>
-      <w:bookmarkStart w:id="0" w:name="_GoBack"/>
-      <w:bookmarkEnd w:id="0"/>
+      <w:r>
+        <w:fldChar w:fldCharType="begin"/>
+      </w:r>
+      <w:r>
+        <w:instrText xml:space="preserve"> SEQ Abbildung \* ARABIC </w:instrText>
+      </w:r>
+      <w:r>
+        <w:fldChar w:fldCharType="separate"/>
+      </w:r>
+      <w:r>
+        <w:rPr>
+          <w:noProof/>
+        </w:rPr>
+        <w:t>1</w:t>
+      </w:r>
+      <w:r>
+        <w:rPr>
+          <w:noProof/>
+        </w:rPr>
+        <w:fldChar w:fldCharType="end"/>
+      </w:r>
+      <w:r>
+        <w:t xml:space="preserve"> Aussehen dargestellt anhand "The Impossible Game"</w:t>
+      </w:r>
+    </w:p>
+    <w:p>
+      <w:r>
+        <w:t>Einfache geometrische Formen wie Dreiecke können dem Spieler leicht symbolisieren, dass er hieran zerplatzt bzw. s</w:t>
+      </w:r>
+      <w:r>
+        <w:t>ich hier ein Hindernis befindet, wohingegen</w:t>
+      </w:r>
+      <w:r>
+        <w:t xml:space="preserve"> Quadrate und Rechtecke ein Hindernis symbolisieren, welches nicht gefährlich ist, aber umgangen werden muss.</w:t>
+      </w:r>
     </w:p>
     <w:sectPr>
+      <w:headerReference w:type="default" r:id="rId10"/>
       <w:pgSz w:w="11906" w:h="16838"/>
       <w:pgMar w:top="1417" w:right="1417" w:bottom="1134" w:left="1417" w:header="708" w:footer="708" w:gutter="0"/>
       <w:cols w:space="708"/>
@@ -284,6 +330,100 @@
 </w:document>
 </file>
 
+<file path=word/endnotes.xml><?xml version="1.0" encoding="utf-8"?>
+<w:endnotes xmlns:wpc="http://schemas.microsoft.com/office/word/2010/wordprocessingCanvas" xmlns:mc="http://schemas.openxmlformats.org/markup-compatibility/2006" xmlns:o="urn:schemas-microsoft-com:office:office" xmlns:r="http://schemas.openxmlformats.org/officeDocument/2006/relationships" xmlns:m="http://schemas.openxmlformats.org/officeDocument/2006/math" xmlns:v="urn:schemas-microsoft-com:vml" xmlns:wp14="http://schemas.microsoft.com/office/word/2010/wordprocessingDrawing" xmlns:wp="http://schemas.openxmlformats.org/drawingml/2006/wordprocessingDrawing" xmlns:w10="urn:schemas-microsoft-com:office:word" xmlns:w="http://schemas.openxmlformats.org/wordprocessingml/2006/main" xmlns:w14="http://schemas.microsoft.com/office/word/2010/wordml" xmlns:w15="http://schemas.microsoft.com/office/word/2012/wordml" xmlns:wpg="http://schemas.microsoft.com/office/word/2010/wordprocessingGroup" xmlns:wpi="http://schemas.microsoft.com/office/word/2010/wordprocessingInk" xmlns:wne="http://schemas.microsoft.com/office/word/2006/wordml" xmlns:wps="http://schemas.microsoft.com/office/word/2010/wordprocessingShape" mc:Ignorable="w14 w15 wp14">
+  <w:endnote w:type="separator" w:id="-1">
+    <w:p>
+      <w:pPr>
+        <w:spacing w:after="0" w:line="240" w:lineRule="auto"/>
+      </w:pPr>
+      <w:r>
+        <w:separator/>
+      </w:r>
+    </w:p>
+  </w:endnote>
+  <w:endnote w:type="continuationSeparator" w:id="0">
+    <w:p>
+      <w:pPr>
+        <w:spacing w:after="0" w:line="240" w:lineRule="auto"/>
+      </w:pPr>
+      <w:r>
+        <w:continuationSeparator/>
+      </w:r>
+    </w:p>
+  </w:endnote>
+</w:endnotes>
+</file>
+
+<file path=word/footnotes.xml><?xml version="1.0" encoding="utf-8"?>
+<w:footnotes xmlns:wpc="http://schemas.microsoft.com/office/word/2010/wordprocessingCanvas" xmlns:mc="http://schemas.openxmlformats.org/markup-compatibility/2006" xmlns:o="urn:schemas-microsoft-com:office:office" xmlns:r="http://schemas.openxmlformats.org/officeDocument/2006/relationships" xmlns:m="http://schemas.openxmlformats.org/officeDocument/2006/math" xmlns:v="urn:schemas-microsoft-com:vml" xmlns:wp14="http://schemas.microsoft.com/office/word/2010/wordprocessingDrawing" xmlns:wp="http://schemas.openxmlformats.org/drawingml/2006/wordprocessingDrawing" xmlns:w10="urn:schemas-microsoft-com:office:word" xmlns:w="http://schemas.openxmlformats.org/wordprocessingml/2006/main" xmlns:w14="http://schemas.microsoft.com/office/word/2010/wordml" xmlns:w15="http://schemas.microsoft.com/office/word/2012/wordml" xmlns:wpg="http://schemas.microsoft.com/office/word/2010/wordprocessingGroup" xmlns:wpi="http://schemas.microsoft.com/office/word/2010/wordprocessingInk" xmlns:wne="http://schemas.microsoft.com/office/word/2006/wordml" xmlns:wps="http://schemas.microsoft.com/office/word/2010/wordprocessingShape" mc:Ignorable="w14 w15 wp14">
+  <w:footnote w:type="separator" w:id="-1">
+    <w:p>
+      <w:pPr>
+        <w:spacing w:after="0" w:line="240" w:lineRule="auto"/>
+      </w:pPr>
+      <w:r>
+        <w:separator/>
+      </w:r>
+    </w:p>
+  </w:footnote>
+  <w:footnote w:type="continuationSeparator" w:id="0">
+    <w:p>
+      <w:pPr>
+        <w:spacing w:after="0" w:line="240" w:lineRule="auto"/>
+      </w:pPr>
+      <w:r>
+        <w:continuationSeparator/>
+      </w:r>
+    </w:p>
+  </w:footnote>
+  <w:footnote w:id="1">
+    <w:p>
+      <w:pPr>
+        <w:pStyle w:val="Fuzeile"/>
+      </w:pPr>
+      <w:r>
+        <w:rPr>
+          <w:rStyle w:val="Funotenzeichen"/>
+        </w:rPr>
+        <w:footnoteRef/>
+      </w:r>
+      <w:r>
+        <w:t xml:space="preserve"> </w:t>
+      </w:r>
+      <w:r>
+        <w:t>* Genauere Erklärung und Absatz Merkmal</w:t>
+      </w:r>
+    </w:p>
+  </w:footnote>
+</w:footnotes>
+</file>
+
+<file path=word/header1.xml><?xml version="1.0" encoding="utf-8"?>
+<w:hdr xmlns:wpc="http://schemas.microsoft.com/office/word/2010/wordprocessingCanvas" xmlns:mc="http://schemas.openxmlformats.org/markup-compatibility/2006" xmlns:o="urn:schemas-microsoft-com:office:office" xmlns:r="http://schemas.openxmlformats.org/officeDocument/2006/relationships" xmlns:m="http://schemas.openxmlformats.org/officeDocument/2006/math" xmlns:v="urn:schemas-microsoft-com:vml" xmlns:wp14="http://schemas.microsoft.com/office/word/2010/wordprocessingDrawing" xmlns:wp="http://schemas.openxmlformats.org/drawingml/2006/wordprocessingDrawing" xmlns:w10="urn:schemas-microsoft-com:office:word" xmlns:w="http://schemas.openxmlformats.org/wordprocessingml/2006/main" xmlns:w14="http://schemas.microsoft.com/office/word/2010/wordml" xmlns:w15="http://schemas.microsoft.com/office/word/2012/wordml" xmlns:wpg="http://schemas.microsoft.com/office/word/2010/wordprocessingGroup" xmlns:wpi="http://schemas.microsoft.com/office/word/2010/wordprocessingInk" xmlns:wne="http://schemas.microsoft.com/office/word/2006/wordml" xmlns:wps="http://schemas.microsoft.com/office/word/2010/wordprocessingShape" mc:Ignorable="w14 w15 wp14">
+  <w:p>
+    <w:pPr>
+      <w:pStyle w:val="Kopfzeile"/>
+    </w:pPr>
+    <w:r>
+      <w:t>Produktvision</w:t>
+    </w:r>
+    <w:r>
+      <w:tab/>
+    </w:r>
+    <w:r>
+      <w:tab/>
+      <w:t>Hendrik Janert, Tobias Schweisfurth</w:t>
+    </w:r>
+  </w:p>
+  <w:p>
+    <w:pPr>
+      <w:pStyle w:val="Kopfzeile"/>
+    </w:pPr>
+  </w:p>
+</w:hdr>
+</file>
+
 <file path=word/numbering.xml><?xml version="1.0" encoding="utf-8"?>
 <w:numbering xmlns:wpc="http://schemas.microsoft.com/office/word/2010/wordprocessingCanvas" xmlns:mc="http://schemas.openxmlformats.org/markup-compatibility/2006" xmlns:o="urn:schemas-microsoft-com:office:office" xmlns:r="http://schemas.openxmlformats.org/officeDocument/2006/relationships" xmlns:m="http://schemas.openxmlformats.org/officeDocument/2006/math" xmlns:v="urn:schemas-microsoft-com:vml" xmlns:wp14="http://schemas.microsoft.com/office/word/2010/wordprocessingDrawing" xmlns:wp="http://schemas.openxmlformats.org/drawingml/2006/wordprocessingDrawing" xmlns:w10="urn:schemas-microsoft-com:office:word" xmlns:w="http://schemas.openxmlformats.org/wordprocessingml/2006/main" xmlns:w14="http://schemas.microsoft.com/office/word/2010/wordml" xmlns:w15="http://schemas.microsoft.com/office/word/2012/wordml" xmlns:wpg="http://schemas.microsoft.com/office/word/2010/wordprocessingGroup" xmlns:wpi="http://schemas.microsoft.com/office/word/2010/wordprocessingInk" xmlns:wne="http://schemas.microsoft.com/office/word/2006/wordml" xmlns:wps="http://schemas.microsoft.com/office/word/2010/wordprocessingShape" mc:Ignorable="w14 w15 wp14">
   <w:abstractNum w:abstractNumId="0" w15:restartNumberingAfterBreak="0">
@@ -512,11 +652,126 @@
       </w:rPr>
     </w:lvl>
   </w:abstractNum>
+  <w:abstractNum w:abstractNumId="2" w15:restartNumberingAfterBreak="0">
+    <w:nsid w:val="7B914104"/>
+    <w:multiLevelType w:val="hybridMultilevel"/>
+    <w:tmpl w:val="3822BA6C"/>
+    <w:lvl w:ilvl="0" w:tplc="FE06BC2A">
+      <w:numFmt w:val="bullet"/>
+      <w:lvlText w:val=""/>
+      <w:lvlJc w:val="left"/>
+      <w:pPr>
+        <w:ind w:left="720" w:hanging="360"/>
+      </w:pPr>
+      <w:rPr>
+        <w:rFonts w:ascii="Symbol" w:eastAsiaTheme="minorHAnsi" w:hAnsi="Symbol" w:cstheme="minorBidi" w:hint="default"/>
+      </w:rPr>
+    </w:lvl>
+    <w:lvl w:ilvl="1" w:tplc="04070003" w:tentative="1">
+      <w:start w:val="1"/>
+      <w:numFmt w:val="bullet"/>
+      <w:lvlText w:val="o"/>
+      <w:lvlJc w:val="left"/>
+      <w:pPr>
+        <w:ind w:left="1440" w:hanging="360"/>
+      </w:pPr>
+      <w:rPr>
+        <w:rFonts w:ascii="Courier New" w:hAnsi="Courier New" w:cs="Courier New" w:hint="default"/>
+      </w:rPr>
+    </w:lvl>
+    <w:lvl w:ilvl="2" w:tplc="04070005" w:tentative="1">
+      <w:start w:val="1"/>
+      <w:numFmt w:val="bullet"/>
+      <w:lvlText w:val=""/>
+      <w:lvlJc w:val="left"/>
+      <w:pPr>
+        <w:ind w:left="2160" w:hanging="360"/>
+      </w:pPr>
+      <w:rPr>
+        <w:rFonts w:ascii="Wingdings" w:hAnsi="Wingdings" w:hint="default"/>
+      </w:rPr>
+    </w:lvl>
+    <w:lvl w:ilvl="3" w:tplc="04070001" w:tentative="1">
+      <w:start w:val="1"/>
+      <w:numFmt w:val="bullet"/>
+      <w:lvlText w:val=""/>
+      <w:lvlJc w:val="left"/>
+      <w:pPr>
+        <w:ind w:left="2880" w:hanging="360"/>
+      </w:pPr>
+      <w:rPr>
+        <w:rFonts w:ascii="Symbol" w:hAnsi="Symbol" w:hint="default"/>
+      </w:rPr>
+    </w:lvl>
+    <w:lvl w:ilvl="4" w:tplc="04070003" w:tentative="1">
+      <w:start w:val="1"/>
+      <w:numFmt w:val="bullet"/>
+      <w:lvlText w:val="o"/>
+      <w:lvlJc w:val="left"/>
+      <w:pPr>
+        <w:ind w:left="3600" w:hanging="360"/>
+      </w:pPr>
+      <w:rPr>
+        <w:rFonts w:ascii="Courier New" w:hAnsi="Courier New" w:cs="Courier New" w:hint="default"/>
+      </w:rPr>
+    </w:lvl>
+    <w:lvl w:ilvl="5" w:tplc="04070005" w:tentative="1">
+      <w:start w:val="1"/>
+      <w:numFmt w:val="bullet"/>
+      <w:lvlText w:val=""/>
+      <w:lvlJc w:val="left"/>
+      <w:pPr>
+        <w:ind w:left="4320" w:hanging="360"/>
+      </w:pPr>
+      <w:rPr>
+        <w:rFonts w:ascii="Wingdings" w:hAnsi="Wingdings" w:hint="default"/>
+      </w:rPr>
+    </w:lvl>
+    <w:lvl w:ilvl="6" w:tplc="04070001" w:tentative="1">
+      <w:start w:val="1"/>
+      <w:numFmt w:val="bullet"/>
+      <w:lvlText w:val=""/>
+      <w:lvlJc w:val="left"/>
+      <w:pPr>
+        <w:ind w:left="5040" w:hanging="360"/>
+      </w:pPr>
+      <w:rPr>
+        <w:rFonts w:ascii="Symbol" w:hAnsi="Symbol" w:hint="default"/>
+      </w:rPr>
+    </w:lvl>
+    <w:lvl w:ilvl="7" w:tplc="04070003" w:tentative="1">
+      <w:start w:val="1"/>
+      <w:numFmt w:val="bullet"/>
+      <w:lvlText w:val="o"/>
+      <w:lvlJc w:val="left"/>
+      <w:pPr>
+        <w:ind w:left="5760" w:hanging="360"/>
+      </w:pPr>
+      <w:rPr>
+        <w:rFonts w:ascii="Courier New" w:hAnsi="Courier New" w:cs="Courier New" w:hint="default"/>
+      </w:rPr>
+    </w:lvl>
+    <w:lvl w:ilvl="8" w:tplc="04070005" w:tentative="1">
+      <w:start w:val="1"/>
+      <w:numFmt w:val="bullet"/>
+      <w:lvlText w:val=""/>
+      <w:lvlJc w:val="left"/>
+      <w:pPr>
+        <w:ind w:left="6480" w:hanging="360"/>
+      </w:pPr>
+      <w:rPr>
+        <w:rFonts w:ascii="Wingdings" w:hAnsi="Wingdings" w:hint="default"/>
+      </w:rPr>
+    </w:lvl>
+  </w:abstractNum>
   <w:num w:numId="1">
     <w:abstractNumId w:val="1"/>
   </w:num>
   <w:num w:numId="2">
     <w:abstractNumId w:val="0"/>
+  </w:num>
+  <w:num w:numId="3">
+    <w:abstractNumId w:val="2"/>
   </w:num>
 </w:numbering>
 </file>
@@ -1041,6 +1296,198 @@
       <w:szCs w:val="18"/>
     </w:rPr>
   </w:style>
+  <w:style w:type="paragraph" w:styleId="Kopfzeile">
+    <w:name w:val="header"/>
+    <w:basedOn w:val="Standard"/>
+    <w:link w:val="KopfzeileZchn"/>
+    <w:uiPriority w:val="99"/>
+    <w:unhideWhenUsed/>
+    <w:rsid w:val="00686A18"/>
+    <w:pPr>
+      <w:tabs>
+        <w:tab w:val="center" w:pos="4536"/>
+        <w:tab w:val="right" w:pos="9072"/>
+      </w:tabs>
+      <w:spacing w:after="0" w:line="240" w:lineRule="auto"/>
+    </w:pPr>
+  </w:style>
+  <w:style w:type="character" w:customStyle="1" w:styleId="KopfzeileZchn">
+    <w:name w:val="Kopfzeile Zchn"/>
+    <w:basedOn w:val="Absatz-Standardschriftart"/>
+    <w:link w:val="Kopfzeile"/>
+    <w:uiPriority w:val="99"/>
+    <w:rsid w:val="00686A18"/>
+  </w:style>
+  <w:style w:type="paragraph" w:styleId="Fuzeile">
+    <w:name w:val="footer"/>
+    <w:basedOn w:val="Standard"/>
+    <w:link w:val="FuzeileZchn"/>
+    <w:uiPriority w:val="99"/>
+    <w:unhideWhenUsed/>
+    <w:rsid w:val="00686A18"/>
+    <w:pPr>
+      <w:tabs>
+        <w:tab w:val="center" w:pos="4536"/>
+        <w:tab w:val="right" w:pos="9072"/>
+      </w:tabs>
+      <w:spacing w:after="0" w:line="240" w:lineRule="auto"/>
+    </w:pPr>
+  </w:style>
+  <w:style w:type="character" w:customStyle="1" w:styleId="FuzeileZchn">
+    <w:name w:val="Fußzeile Zchn"/>
+    <w:basedOn w:val="Absatz-Standardschriftart"/>
+    <w:link w:val="Fuzeile"/>
+    <w:uiPriority w:val="99"/>
+    <w:rsid w:val="00686A18"/>
+  </w:style>
+  <w:style w:type="character" w:styleId="Hyperlink">
+    <w:name w:val="Hyperlink"/>
+    <w:basedOn w:val="Absatz-Standardschriftart"/>
+    <w:uiPriority w:val="99"/>
+    <w:unhideWhenUsed/>
+    <w:rsid w:val="00686A18"/>
+    <w:rPr>
+      <w:color w:val="0563C1" w:themeColor="hyperlink"/>
+      <w:u w:val="single"/>
+    </w:rPr>
+  </w:style>
+  <w:style w:type="character" w:styleId="Kommentarzeichen">
+    <w:name w:val="annotation reference"/>
+    <w:basedOn w:val="Absatz-Standardschriftart"/>
+    <w:uiPriority w:val="99"/>
+    <w:semiHidden/>
+    <w:unhideWhenUsed/>
+    <w:rsid w:val="00191FB3"/>
+    <w:rPr>
+      <w:sz w:val="16"/>
+      <w:szCs w:val="16"/>
+    </w:rPr>
+  </w:style>
+  <w:style w:type="paragraph" w:styleId="Kommentartext">
+    <w:name w:val="annotation text"/>
+    <w:basedOn w:val="Standard"/>
+    <w:link w:val="KommentartextZchn"/>
+    <w:uiPriority w:val="99"/>
+    <w:semiHidden/>
+    <w:unhideWhenUsed/>
+    <w:rsid w:val="00191FB3"/>
+    <w:pPr>
+      <w:spacing w:line="240" w:lineRule="auto"/>
+    </w:pPr>
+    <w:rPr>
+      <w:sz w:val="20"/>
+      <w:szCs w:val="20"/>
+    </w:rPr>
+  </w:style>
+  <w:style w:type="character" w:customStyle="1" w:styleId="KommentartextZchn">
+    <w:name w:val="Kommentartext Zchn"/>
+    <w:basedOn w:val="Absatz-Standardschriftart"/>
+    <w:link w:val="Kommentartext"/>
+    <w:uiPriority w:val="99"/>
+    <w:semiHidden/>
+    <w:rsid w:val="00191FB3"/>
+    <w:rPr>
+      <w:sz w:val="20"/>
+      <w:szCs w:val="20"/>
+    </w:rPr>
+  </w:style>
+  <w:style w:type="paragraph" w:styleId="Kommentarthema">
+    <w:name w:val="annotation subject"/>
+    <w:basedOn w:val="Kommentartext"/>
+    <w:next w:val="Kommentartext"/>
+    <w:link w:val="KommentarthemaZchn"/>
+    <w:uiPriority w:val="99"/>
+    <w:semiHidden/>
+    <w:unhideWhenUsed/>
+    <w:rsid w:val="00191FB3"/>
+    <w:rPr>
+      <w:b/>
+      <w:bCs/>
+    </w:rPr>
+  </w:style>
+  <w:style w:type="character" w:customStyle="1" w:styleId="KommentarthemaZchn">
+    <w:name w:val="Kommentarthema Zchn"/>
+    <w:basedOn w:val="KommentartextZchn"/>
+    <w:link w:val="Kommentarthema"/>
+    <w:uiPriority w:val="99"/>
+    <w:semiHidden/>
+    <w:rsid w:val="00191FB3"/>
+    <w:rPr>
+      <w:b/>
+      <w:bCs/>
+      <w:sz w:val="20"/>
+      <w:szCs w:val="20"/>
+    </w:rPr>
+  </w:style>
+  <w:style w:type="paragraph" w:styleId="Sprechblasentext">
+    <w:name w:val="Balloon Text"/>
+    <w:basedOn w:val="Standard"/>
+    <w:link w:val="SprechblasentextZchn"/>
+    <w:uiPriority w:val="99"/>
+    <w:semiHidden/>
+    <w:unhideWhenUsed/>
+    <w:rsid w:val="00191FB3"/>
+    <w:pPr>
+      <w:spacing w:after="0" w:line="240" w:lineRule="auto"/>
+    </w:pPr>
+    <w:rPr>
+      <w:rFonts w:ascii="Segoe UI" w:hAnsi="Segoe UI" w:cs="Segoe UI"/>
+      <w:sz w:val="18"/>
+      <w:szCs w:val="18"/>
+    </w:rPr>
+  </w:style>
+  <w:style w:type="character" w:customStyle="1" w:styleId="SprechblasentextZchn">
+    <w:name w:val="Sprechblasentext Zchn"/>
+    <w:basedOn w:val="Absatz-Standardschriftart"/>
+    <w:link w:val="Sprechblasentext"/>
+    <w:uiPriority w:val="99"/>
+    <w:semiHidden/>
+    <w:rsid w:val="00191FB3"/>
+    <w:rPr>
+      <w:rFonts w:ascii="Segoe UI" w:hAnsi="Segoe UI" w:cs="Segoe UI"/>
+      <w:sz w:val="18"/>
+      <w:szCs w:val="18"/>
+    </w:rPr>
+  </w:style>
+  <w:style w:type="paragraph" w:styleId="Funotentext">
+    <w:name w:val="footnote text"/>
+    <w:basedOn w:val="Standard"/>
+    <w:link w:val="FunotentextZchn"/>
+    <w:uiPriority w:val="99"/>
+    <w:semiHidden/>
+    <w:unhideWhenUsed/>
+    <w:rsid w:val="00191FB3"/>
+    <w:pPr>
+      <w:spacing w:after="0" w:line="240" w:lineRule="auto"/>
+    </w:pPr>
+    <w:rPr>
+      <w:sz w:val="20"/>
+      <w:szCs w:val="20"/>
+    </w:rPr>
+  </w:style>
+  <w:style w:type="character" w:customStyle="1" w:styleId="FunotentextZchn">
+    <w:name w:val="Fußnotentext Zchn"/>
+    <w:basedOn w:val="Absatz-Standardschriftart"/>
+    <w:link w:val="Funotentext"/>
+    <w:uiPriority w:val="99"/>
+    <w:semiHidden/>
+    <w:rsid w:val="00191FB3"/>
+    <w:rPr>
+      <w:sz w:val="20"/>
+      <w:szCs w:val="20"/>
+    </w:rPr>
+  </w:style>
+  <w:style w:type="character" w:styleId="Funotenzeichen">
+    <w:name w:val="footnote reference"/>
+    <w:basedOn w:val="Absatz-Standardschriftart"/>
+    <w:uiPriority w:val="99"/>
+    <w:semiHidden/>
+    <w:unhideWhenUsed/>
+    <w:rsid w:val="00191FB3"/>
+    <w:rPr>
+      <w:vertAlign w:val="superscript"/>
+    </w:rPr>
+  </w:style>
 </w:styles>
 </file>
 
@@ -1303,4 +1750,16 @@
     </a:ext>
   </a:extLst>
 </a:theme>
+</file>
+
+<file path=customXml/item1.xml><?xml version="1.0" encoding="utf-8"?>
+<b:Sources xmlns:b="http://schemas.openxmlformats.org/officeDocument/2006/bibliography" xmlns="http://schemas.openxmlformats.org/officeDocument/2006/bibliography" SelectedStyle="\APASixthEditionOfficeOnline.xsl" StyleName="APA" Version="6"/>
+</file>
+
+<file path=customXml/itemProps1.xml><?xml version="1.0" encoding="utf-8"?>
+<ds:datastoreItem xmlns:ds="http://schemas.openxmlformats.org/officeDocument/2006/customXml" ds:itemID="{CD7F7FDC-1215-4180-83C7-B66FFED4F6EC}">
+  <ds:schemaRefs>
+    <ds:schemaRef ds:uri="http://schemas.openxmlformats.org/officeDocument/2006/bibliography"/>
+  </ds:schemaRefs>
+</ds:datastoreItem>
 </file>
</xml_diff>